<commit_message>
début de la partie II et finition du plan
</commit_message>
<xml_diff>
--- a/fil_rouge.docx
+++ b/fil_rouge.docx
@@ -161,7 +161,15 @@
         <w:tab/>
       </w:r>
       <w:r>
-        <w:t>Avec le développement des ‘Smartphones’, ces téléphones possédant un système d’exploitation complexe permettant de réaliser de plus en plus de tâches, les développeurs de tout horizons se sont mis à développer des applications plus ou moins utiles. Suite au lancement de l’iPhone d’Apple, ce fut le tour à Google de réaliser Android et ainsi de suite.</w:t>
+        <w:t xml:space="preserve">Avec le développement des ‘Smartphones’, ces téléphones possédant un système d’exploitation complexe permettant de réaliser de plus en plus de tâches, les développeurs de tout horizons se sont mis à développer des applications plus ou moins utiles. Suite au lancement de l’iPhone d’Apple, ce fut le tour à Google de réaliser </w:t>
+      </w:r>
+      <w:proofErr w:type="spellStart"/>
+      <w:r>
+        <w:t>Android</w:t>
+      </w:r>
+      <w:proofErr w:type="spellEnd"/>
+      <w:r>
+        <w:t xml:space="preserve"> et ainsi de suite.</w:t>
       </w:r>
     </w:p>
     <w:p>
@@ -361,9 +369,11 @@
         </w:numPr>
         <w:jc w:val="both"/>
       </w:pPr>
+      <w:proofErr w:type="spellStart"/>
       <w:r>
         <w:t>Android</w:t>
       </w:r>
+      <w:proofErr w:type="spellEnd"/>
     </w:p>
     <w:p>
       <w:pPr>
@@ -422,10 +432,12 @@
         <w:t xml:space="preserve"> Mais si ces services que les concurrents ne possèdent pas permettent de créer l’écart, ils nous ont en réalité énormément retardé sur la date de sortie, créant des problèmes que nous n’envisagions pas au premier abord.</w:t>
       </w:r>
       <w:r>
-        <w:t xml:space="preserve"> En effet, grâce à notre système, un compte utilisateur peut-être accéder par plusieurs plateformes. Si un utilisateur possède un iPhone et un iPad par exemple, il doit pouvoir utiliser les deux à sa convenance.  Se pose alors le problème de la synchronisation ! En effet, si je n’utilise pas mon iPad pendant quelques jours, mais activement l’application sur mon téléphone,  au moment du rallumage de l’iPad, il sera momentanément désynchronisé. Toute la difficulté sera donc de rapatrier uniquement les bonnes informations provenant du serveur et de mettre à jour l’iPad.</w:t>
-      </w:r>
-      <w:bookmarkStart w:id="0" w:name="_GoBack"/>
-      <w:bookmarkEnd w:id="0"/>
+        <w:t xml:space="preserve"> En effet, grâce à notre </w:t>
+      </w:r>
+      <w:r>
+        <w:lastRenderedPageBreak/>
+        <w:t>système, un compte utilisateur peut-être accéder par plusieurs plateformes. Si un utilisateur possède un iPhone et un iPad par exemple, il doit pouvoir utiliser les deux à sa convenance.  Se pose alors le problème de la synchronisation ! En effet, si je n’utilise pas mon iPad pendant quelques jours, mais activement l’application sur mon téléphone,  au moment du rallumage de l’iPad, il sera momentanément désynchronisé. Toute la difficulté sera donc de rapatrier uniquement les bonnes informations provenant du serveur et de mettre à jour l’iPad.</w:t>
+      </w:r>
     </w:p>
     <w:p>
       <w:pPr>
@@ -437,8 +449,103 @@
         <w:pStyle w:val="Titre1"/>
       </w:pPr>
       <w:r>
+        <w:t xml:space="preserve">2 - </w:t>
+      </w:r>
+      <w:r>
         <w:t>Un projet complet assurant un apprentissage continu</w:t>
       </w:r>
+    </w:p>
+    <w:p>
+      <w:r>
+        <w:tab/>
+      </w:r>
+    </w:p>
+    <w:p>
+      <w:pPr>
+        <w:ind w:firstLine="708"/>
+      </w:pPr>
+      <w:r>
+        <w:t xml:space="preserve">Le sujet est simple, mais nous avons cependant soulevé un certain nombre de problèmes en très peu de temps. Nous allons maintenant discuter </w:t>
+      </w:r>
+    </w:p>
+    <w:p>
+      <w:pPr>
+        <w:ind w:firstLine="708"/>
+      </w:pPr>
+    </w:p>
+    <w:p>
+      <w:pPr>
+        <w:pStyle w:val="Titre2"/>
+        <w:ind w:left="708"/>
+      </w:pPr>
+      <w:r>
+        <w:t>2.1 – Les problèmes liés au développement</w:t>
+      </w:r>
+    </w:p>
+    <w:p>
+      <w:pPr>
+        <w:pStyle w:val="Titre3"/>
+        <w:ind w:left="1416"/>
+      </w:pPr>
+      <w:r>
+        <w:t>2.1.1 – La problématique du développement multiplateforme</w:t>
+      </w:r>
+    </w:p>
+    <w:p>
+      <w:pPr>
+        <w:pStyle w:val="Titre3"/>
+        <w:ind w:left="1416"/>
+      </w:pPr>
+      <w:r>
+        <w:t>2.1.2 – Un apprentissage continu</w:t>
+      </w:r>
+    </w:p>
+    <w:p>
+      <w:pPr>
+        <w:pStyle w:val="Titre3"/>
+        <w:ind w:left="1416"/>
+      </w:pPr>
+      <w:r>
+        <w:t>2.1.3 – Un cahier des charges changeant</w:t>
+      </w:r>
+    </w:p>
+    <w:p>
+      <w:pPr>
+        <w:pStyle w:val="Titre2"/>
+        <w:ind w:left="708"/>
+      </w:pPr>
+      <w:r>
+        <w:t>2.2 – Les problèmes liés au man</w:t>
+      </w:r>
+      <w:r>
+        <w:t>a</w:t>
+      </w:r>
+      <w:r>
+        <w:t>gement de l’équipe</w:t>
+      </w:r>
+    </w:p>
+    <w:p>
+      <w:pPr>
+        <w:pStyle w:val="Titre3"/>
+        <w:ind w:left="1416"/>
+      </w:pPr>
+      <w:r>
+        <w:t>2.2.1 – Une avancé difficile</w:t>
+      </w:r>
+    </w:p>
+    <w:p>
+      <w:pPr>
+        <w:pStyle w:val="Titre3"/>
+        <w:ind w:left="1416"/>
+      </w:pPr>
+      <w:r>
+        <w:t>2.2.2 – Peu de connaissance en la matière</w:t>
+      </w:r>
+    </w:p>
+    <w:p>
+      <w:pPr>
+        <w:ind w:firstLine="708"/>
+      </w:pPr>
     </w:p>
     <w:p>
       <w:pPr>
@@ -480,6 +587,8 @@
       <w:r>
         <w:t>harges</w:t>
       </w:r>
+      <w:bookmarkStart w:id="0" w:name="_GoBack"/>
+      <w:bookmarkEnd w:id="0"/>
     </w:p>
     <w:p>
       <w:pPr>
@@ -582,46 +691,98 @@
         <w:pStyle w:val="Titre1"/>
       </w:pPr>
       <w:r>
+        <w:lastRenderedPageBreak/>
+        <w:t xml:space="preserve">3 - </w:t>
+      </w:r>
+      <w:r>
         <w:t>La gestion du temps et du projet</w:t>
       </w:r>
     </w:p>
     <w:p>
       <w:pPr>
-        <w:pStyle w:val="Paragraphedeliste"/>
-        <w:numPr>
-          <w:ilvl w:val="0"/>
-          <w:numId w:val="1"/>
-        </w:numPr>
-        <w:jc w:val="both"/>
-      </w:pPr>
+        <w:pStyle w:val="Titre2"/>
+        <w:ind w:left="708"/>
+      </w:pPr>
+      <w:r>
+        <w:t>3.1 - Le temps, notre pire ennemi</w:t>
+      </w:r>
+    </w:p>
+    <w:p>
+      <w:pPr>
+        <w:pStyle w:val="Titre3"/>
+        <w:ind w:left="1416"/>
+      </w:pPr>
+      <w:r>
+        <w:t>3.1.1 – Un projet long a mener de front avec d’autres</w:t>
+      </w:r>
+    </w:p>
+    <w:p>
+      <w:pPr>
+        <w:pStyle w:val="Titre3"/>
+        <w:ind w:left="1416"/>
+      </w:pPr>
+      <w:r>
+        <w:t>3.1.2 – L’écart des concurrents</w:t>
+      </w:r>
+    </w:p>
+    <w:p>
+      <w:pPr>
+        <w:pStyle w:val="Titre2"/>
+        <w:ind w:left="708"/>
+      </w:pPr>
+      <w:r>
+        <w:t xml:space="preserve">3.2 - </w:t>
+      </w:r>
       <w:r>
         <w:t>Continuer le projet après la fin</w:t>
       </w:r>
     </w:p>
     <w:p>
       <w:pPr>
-        <w:pStyle w:val="Paragraphedeliste"/>
-        <w:numPr>
-          <w:ilvl w:val="0"/>
-          <w:numId w:val="1"/>
-        </w:numPr>
-        <w:jc w:val="both"/>
-      </w:pPr>
+        <w:pStyle w:val="Titre3"/>
+        <w:ind w:left="1416"/>
+      </w:pPr>
+      <w:r>
+        <w:t>3.2.1 – La démotivation au sein de l’équipe</w:t>
+      </w:r>
+    </w:p>
+    <w:p>
+      <w:pPr>
+        <w:pStyle w:val="Titre3"/>
+        <w:ind w:left="1416"/>
+      </w:pPr>
+      <w:r>
+        <w:t>3.2.2 – Près d’un an sans release</w:t>
+      </w:r>
+    </w:p>
+    <w:p>
+      <w:pPr>
+        <w:pStyle w:val="Titre2"/>
+        <w:ind w:left="708"/>
+      </w:pPr>
+      <w:r>
+        <w:t xml:space="preserve">3.3 - </w:t>
+      </w:r>
       <w:r>
         <w:t>Les outils mis en place</w:t>
       </w:r>
     </w:p>
     <w:p>
       <w:pPr>
-        <w:pStyle w:val="Paragraphedeliste"/>
-        <w:numPr>
-          <w:ilvl w:val="0"/>
-          <w:numId w:val="1"/>
-        </w:numPr>
-        <w:jc w:val="both"/>
-      </w:pPr>
-      <w:r>
-        <w:t>Le temps, notre pire ennemi</w:t>
+        <w:pStyle w:val="Titre3"/>
+        <w:ind w:left="1416"/>
+      </w:pPr>
+      <w:r>
+        <w:t>3.3.1 – Les outils de gestion</w:t>
+      </w:r>
+    </w:p>
+    <w:p>
+      <w:pPr>
+        <w:pStyle w:val="Titre3"/>
+        <w:ind w:left="1416"/>
+      </w:pPr>
+      <w:r>
+        <w:t>3.3.2 – Les outils de management</w:t>
       </w:r>
     </w:p>
     <w:p>

</xml_diff>

<commit_message>
Ajout des fichier .TeX
</commit_message>
<xml_diff>
--- a/fil_rouge.docx
+++ b/fil_rouge.docx
@@ -295,6 +295,9 @@
       <w:r>
         <w:t>Ils ne peuvent proposer un service Web permettant la lecture des messages envoyés et reçus</w:t>
       </w:r>
+      <w:r>
+        <w:t>, ainsi que l’envoie de nouveaux messages.</w:t>
+      </w:r>
     </w:p>
     <w:p>
       <w:pPr>
@@ -432,11 +435,15 @@
         <w:t xml:space="preserve"> Mais si ces services que les concurrents ne possèdent pas permettent de créer l’écart, ils nous ont en réalité énormément retardé sur la date de sortie, créant des problèmes que nous n’envisagions pas au premier abord.</w:t>
       </w:r>
       <w:r>
-        <w:t xml:space="preserve"> En effet, grâce à notre </w:t>
-      </w:r>
-      <w:r>
-        <w:lastRenderedPageBreak/>
-        <w:t>système, un compte utilisateur peut-être accéder par plusieurs plateformes. Si un utilisateur possède un iPhone et un iPad par exemple, il doit pouvoir utiliser les deux à sa convenance.  Se pose alors le problème de la synchronisation ! En effet, si je n’utilise pas mon iPad pendant quelques jours, mais activement l’application sur mon téléphone,  au moment du rallumage de l’iPad, il sera momentanément désynchronisé. Toute la difficulté sera donc de rapatrier uniquement les bonnes informations provenant du serveur et de mettre à jour l’iPad.</w:t>
+        <w:t xml:space="preserve"> En effet, grâce à notre système, un comp</w:t>
+      </w:r>
+      <w:r>
+        <w:t>te utilisateur peut-être accédé</w:t>
+      </w:r>
+      <w:bookmarkStart w:id="0" w:name="_GoBack"/>
+      <w:bookmarkEnd w:id="0"/>
+      <w:r>
+        <w:t xml:space="preserve"> par plusieurs plateformes. Si un utilisateur possède un iPhone et un iPad par exemple, il doit pouvoir utiliser les deux à sa convenance.  Se pose alors le problème de la synchronisation ! En effet, si je n’utilise pas mon iPad pendant quelques jours, mais activement l’application sur mon téléphone,  au moment du rallumage de l’iPad, il sera momentanément désynchronisé. Toute la difficulté sera donc de rapatrier uniquement les bonnes informations provenant du serveur et de mettre à jour l’iPad.</w:t>
       </w:r>
     </w:p>
     <w:p>
@@ -587,8 +594,6 @@
       <w:r>
         <w:t>harges</w:t>
       </w:r>
-      <w:bookmarkStart w:id="0" w:name="_GoBack"/>
-      <w:bookmarkEnd w:id="0"/>
     </w:p>
     <w:p>
       <w:pPr>
@@ -691,7 +696,6 @@
         <w:pStyle w:val="Titre1"/>
       </w:pPr>
       <w:r>
-        <w:lastRenderedPageBreak/>
         <w:t xml:space="preserve">3 - </w:t>
       </w:r>
       <w:r>

</xml_diff>